<commit_message>
1. Updated to point to new elevation profile geoprocessing task endpoint 2. Updated code to properly make the request and handle the result format
</commit_message>
<xml_diff>
--- a/docs/ReadMe.docx
+++ b/docs/ReadMe.docx
@@ -144,38 +144,6 @@
             <w:rStyle w:val="Hyperlink"/>
           </w:rPr>
           <w:t>http://help.arcgis.com/en/webapps/flexviewer/index.html</w:t>
-        </w:r>
-      </w:hyperlink>
-    </w:p>
-    <w:p>
-      <w:r>
-        <w:t xml:space="preserve">First, make sure you have available a running instance of the elevation profile service. You may use </w:t>
-      </w:r>
-      <w:proofErr w:type="spellStart"/>
-      <w:r>
-        <w:t>E</w:t>
-      </w:r>
-      <w:r>
-        <w:t>sri’s</w:t>
-      </w:r>
-      <w:proofErr w:type="spellEnd"/>
-      <w:r>
-        <w:t xml:space="preserve"> version, which is preconfigured in the supplied widget configuration files; or you may set up and use your own. If you use your own, you will need to deploy a cross-domain permissions file (c</w:t>
-      </w:r>
-      <w:r>
-        <w:t>rossdomain.xml</w:t>
-      </w:r>
-      <w:r>
-        <w:t>) to the root directory of the web server hosting the elevation service. There’s more information on crossdomain.xml here:</w:t>
-      </w:r>
-    </w:p>
-    <w:p>
-      <w:hyperlink r:id="rId9" w:history="1">
-        <w:r>
-          <w:rPr>
-            <w:rStyle w:val="Hyperlink"/>
-          </w:rPr>
-          <w:t>http://help.arcgis.com/en/webapi/flex/help/content/deploy_application.htm</w:t>
         </w:r>
       </w:hyperlink>
     </w:p>
@@ -297,7 +265,7 @@
                     </pic:cNvPicPr>
                   </pic:nvPicPr>
                   <pic:blipFill>
-                    <a:blip r:embed="rId10" cstate="print"/>
+                    <a:blip r:embed="rId9" cstate="print"/>
                     <a:srcRect/>
                     <a:stretch>
                       <a:fillRect/>
@@ -788,7 +756,7 @@
                     </pic:cNvPicPr>
                   </pic:nvPicPr>
                   <pic:blipFill>
-                    <a:blip r:embed="rId11" cstate="print"/>
+                    <a:blip r:embed="rId10" cstate="print"/>
                     <a:srcRect/>
                     <a:stretch>
                       <a:fillRect/>
@@ -1461,7 +1429,7 @@
                           </pic:cNvPicPr>
                         </pic:nvPicPr>
                         <pic:blipFill>
-                          <a:blip r:embed="rId12" cstate="print"/>
+                          <a:blip r:embed="rId11" cstate="print"/>
                           <a:srcRect/>
                           <a:stretch>
                             <a:fillRect/>
@@ -1533,7 +1501,7 @@
                           </pic:cNvPicPr>
                         </pic:nvPicPr>
                         <pic:blipFill>
-                          <a:blip r:embed="rId13" cstate="print"/>
+                          <a:blip r:embed="rId12" cstate="print"/>
                           <a:srcRect/>
                           <a:stretch>
                             <a:fillRect/>
@@ -1608,7 +1576,7 @@
                     </pic:cNvPicPr>
                   </pic:nvPicPr>
                   <pic:blipFill>
-                    <a:blip r:embed="rId14" cstate="print"/>
+                    <a:blip r:embed="rId13" cstate="print"/>
                     <a:srcRect/>
                     <a:stretch>
                       <a:fillRect/>
@@ -1861,7 +1829,7 @@
                     </pic:cNvPicPr>
                   </pic:nvPicPr>
                   <pic:blipFill>
-                    <a:blip r:embed="rId15" cstate="print"/>
+                    <a:blip r:embed="rId14" cstate="print"/>
                     <a:srcRect/>
                     <a:stretch>
                       <a:fillRect/>
@@ -1935,20 +1903,27 @@
       <w:proofErr w:type="spellStart"/>
       <w:proofErr w:type="gramStart"/>
       <w:r>
-        <w:t>elevationSOEURL</w:t>
+        <w:t>elevationS</w:t>
+      </w:r>
+      <w:r>
+        <w:t>vc</w:t>
+      </w:r>
+      <w:r>
+        <w:t>URL</w:t>
       </w:r>
       <w:proofErr w:type="spellEnd"/>
       <w:proofErr w:type="gramEnd"/>
       <w:r>
-        <w:t xml:space="preserve">: The URL for the elevation server object that provides the elevation data for this widget. This is preconfigured to point to an </w:t>
-      </w:r>
-      <w:proofErr w:type="spellStart"/>
-      <w:r>
-        <w:t>Esri</w:t>
-      </w:r>
-      <w:proofErr w:type="spellEnd"/>
-      <w:r>
-        <w:t xml:space="preserve"> sample server.</w:t>
+        <w:t xml:space="preserve">: The URL for the elevation </w:t>
+      </w:r>
+      <w:r>
+        <w:t>service</w:t>
+      </w:r>
+      <w:r>
+        <w:t xml:space="preserve"> that provides the </w:t>
+      </w:r>
+      <w:r>
+        <w:t>elevation data for this widget.</w:t>
       </w:r>
     </w:p>
     <w:p>
@@ -2121,7 +2096,45 @@
     </w:p>
     <w:p>
       <w:r>
-        <w:t>V3.6 (2/7/2014):</w:t>
+        <w:t>v3.6.1 (3/13/2014):</w:t>
+      </w:r>
+    </w:p>
+    <w:p>
+      <w:pPr>
+        <w:pStyle w:val="ListParagraph"/>
+        <w:numPr>
+          <w:ilvl w:val="0"/>
+          <w:numId w:val="9"/>
+        </w:numPr>
+      </w:pPr>
+      <w:r>
+        <w:t xml:space="preserve">Updated to use the new elevation profile </w:t>
+      </w:r>
+      <w:proofErr w:type="spellStart"/>
+      <w:r>
+        <w:t>geoprocessing</w:t>
+      </w:r>
+      <w:proofErr w:type="spellEnd"/>
+      <w:r>
+        <w:t xml:space="preserve"> service instead of the older elevation server object extension. For more information, see this page: </w:t>
+      </w:r>
+      <w:hyperlink r:id="rId15" w:history="1">
+        <w:r>
+          <w:rPr>
+            <w:rStyle w:val="Hyperlink"/>
+          </w:rPr>
+          <w:t>https://developers.arcgis.com/rest/elevation/</w:t>
+        </w:r>
+      </w:hyperlink>
+    </w:p>
+    <w:p>
+      <w:bookmarkStart w:id="1" w:name="_GoBack"/>
+      <w:bookmarkEnd w:id="1"/>
+      <w:r>
+        <w:t>v</w:t>
+      </w:r>
+      <w:r>
+        <w:t>3.6 (2/7/2014):</w:t>
       </w:r>
     </w:p>
     <w:p>
@@ -2135,8 +2148,6 @@
       <w:r>
         <w:t>Compiled for use with viewer 3.6.</w:t>
       </w:r>
-      <w:bookmarkStart w:id="1" w:name="_GoBack"/>
-      <w:bookmarkEnd w:id="1"/>
     </w:p>
     <w:p>
       <w:r>
@@ -2254,6 +2265,7 @@
     </w:p>
     <w:p>
       <w:r>
+        <w:lastRenderedPageBreak/>
         <w:t>v</w:t>
       </w:r>
       <w:r>
@@ -2293,7 +2305,6 @@
         </w:numPr>
       </w:pPr>
       <w:r>
-        <w:lastRenderedPageBreak/>
         <w:t>Compiled for API &amp; viewer version 2.5.</w:t>
       </w:r>
     </w:p>
@@ -3150,6 +3161,119 @@
     </w:lvl>
   </w:abstractNum>
   <w:abstractNum w:abstractNumId="6">
+    <w:nsid w:val="44D731BE"/>
+    <w:multiLevelType w:val="hybridMultilevel"/>
+    <w:tmpl w:val="17B281D8"/>
+    <w:lvl w:ilvl="0" w:tplc="04090001">
+      <w:start w:val="1"/>
+      <w:numFmt w:val="bullet"/>
+      <w:lvlText w:val=""/>
+      <w:lvlJc w:val="left"/>
+      <w:pPr>
+        <w:ind w:left="720" w:hanging="360"/>
+      </w:pPr>
+      <w:rPr>
+        <w:rFonts w:ascii="Symbol" w:hAnsi="Symbol" w:hint="default"/>
+      </w:rPr>
+    </w:lvl>
+    <w:lvl w:ilvl="1" w:tplc="04090003" w:tentative="1">
+      <w:start w:val="1"/>
+      <w:numFmt w:val="bullet"/>
+      <w:lvlText w:val="o"/>
+      <w:lvlJc w:val="left"/>
+      <w:pPr>
+        <w:ind w:left="1440" w:hanging="360"/>
+      </w:pPr>
+      <w:rPr>
+        <w:rFonts w:ascii="Courier New" w:hAnsi="Courier New" w:cs="Courier New" w:hint="default"/>
+      </w:rPr>
+    </w:lvl>
+    <w:lvl w:ilvl="2" w:tplc="04090005" w:tentative="1">
+      <w:start w:val="1"/>
+      <w:numFmt w:val="bullet"/>
+      <w:lvlText w:val=""/>
+      <w:lvlJc w:val="left"/>
+      <w:pPr>
+        <w:ind w:left="2160" w:hanging="360"/>
+      </w:pPr>
+      <w:rPr>
+        <w:rFonts w:ascii="Wingdings" w:hAnsi="Wingdings" w:hint="default"/>
+      </w:rPr>
+    </w:lvl>
+    <w:lvl w:ilvl="3" w:tplc="04090001" w:tentative="1">
+      <w:start w:val="1"/>
+      <w:numFmt w:val="bullet"/>
+      <w:lvlText w:val=""/>
+      <w:lvlJc w:val="left"/>
+      <w:pPr>
+        <w:ind w:left="2880" w:hanging="360"/>
+      </w:pPr>
+      <w:rPr>
+        <w:rFonts w:ascii="Symbol" w:hAnsi="Symbol" w:hint="default"/>
+      </w:rPr>
+    </w:lvl>
+    <w:lvl w:ilvl="4" w:tplc="04090003" w:tentative="1">
+      <w:start w:val="1"/>
+      <w:numFmt w:val="bullet"/>
+      <w:lvlText w:val="o"/>
+      <w:lvlJc w:val="left"/>
+      <w:pPr>
+        <w:ind w:left="3600" w:hanging="360"/>
+      </w:pPr>
+      <w:rPr>
+        <w:rFonts w:ascii="Courier New" w:hAnsi="Courier New" w:cs="Courier New" w:hint="default"/>
+      </w:rPr>
+    </w:lvl>
+    <w:lvl w:ilvl="5" w:tplc="04090005" w:tentative="1">
+      <w:start w:val="1"/>
+      <w:numFmt w:val="bullet"/>
+      <w:lvlText w:val=""/>
+      <w:lvlJc w:val="left"/>
+      <w:pPr>
+        <w:ind w:left="4320" w:hanging="360"/>
+      </w:pPr>
+      <w:rPr>
+        <w:rFonts w:ascii="Wingdings" w:hAnsi="Wingdings" w:hint="default"/>
+      </w:rPr>
+    </w:lvl>
+    <w:lvl w:ilvl="6" w:tplc="04090001" w:tentative="1">
+      <w:start w:val="1"/>
+      <w:numFmt w:val="bullet"/>
+      <w:lvlText w:val=""/>
+      <w:lvlJc w:val="left"/>
+      <w:pPr>
+        <w:ind w:left="5040" w:hanging="360"/>
+      </w:pPr>
+      <w:rPr>
+        <w:rFonts w:ascii="Symbol" w:hAnsi="Symbol" w:hint="default"/>
+      </w:rPr>
+    </w:lvl>
+    <w:lvl w:ilvl="7" w:tplc="04090003" w:tentative="1">
+      <w:start w:val="1"/>
+      <w:numFmt w:val="bullet"/>
+      <w:lvlText w:val="o"/>
+      <w:lvlJc w:val="left"/>
+      <w:pPr>
+        <w:ind w:left="5760" w:hanging="360"/>
+      </w:pPr>
+      <w:rPr>
+        <w:rFonts w:ascii="Courier New" w:hAnsi="Courier New" w:cs="Courier New" w:hint="default"/>
+      </w:rPr>
+    </w:lvl>
+    <w:lvl w:ilvl="8" w:tplc="04090005" w:tentative="1">
+      <w:start w:val="1"/>
+      <w:numFmt w:val="bullet"/>
+      <w:lvlText w:val=""/>
+      <w:lvlJc w:val="left"/>
+      <w:pPr>
+        <w:ind w:left="6480" w:hanging="360"/>
+      </w:pPr>
+      <w:rPr>
+        <w:rFonts w:ascii="Wingdings" w:hAnsi="Wingdings" w:hint="default"/>
+      </w:rPr>
+    </w:lvl>
+  </w:abstractNum>
+  <w:abstractNum w:abstractNumId="7">
     <w:nsid w:val="475F4E00"/>
     <w:multiLevelType w:val="hybridMultilevel"/>
     <w:tmpl w:val="42681C74"/>
@@ -3262,7 +3386,7 @@
       </w:rPr>
     </w:lvl>
   </w:abstractNum>
-  <w:abstractNum w:abstractNumId="7">
+  <w:abstractNum w:abstractNumId="8">
     <w:nsid w:val="59375158"/>
     <w:multiLevelType w:val="multilevel"/>
     <w:tmpl w:val="2C38AADA"/>
@@ -3415,7 +3539,7 @@
     <w:abstractNumId w:val="1"/>
   </w:num>
   <w:num w:numId="2">
-    <w:abstractNumId w:val="7"/>
+    <w:abstractNumId w:val="8"/>
   </w:num>
   <w:num w:numId="3">
     <w:abstractNumId w:val="0"/>
@@ -3427,13 +3551,16 @@
     <w:abstractNumId w:val="4"/>
   </w:num>
   <w:num w:numId="6">
-    <w:abstractNumId w:val="6"/>
+    <w:abstractNumId w:val="7"/>
   </w:num>
   <w:num w:numId="7">
     <w:abstractNumId w:val="3"/>
   </w:num>
   <w:num w:numId="8">
     <w:abstractNumId w:val="2"/>
+  </w:num>
+  <w:num w:numId="9">
+    <w:abstractNumId w:val="6"/>
   </w:num>
 </w:numbering>
 </file>
@@ -4588,7 +4715,7 @@
 </file>
 
 <file path=customXml/itemProps1.xml><?xml version="1.0" encoding="utf-8"?>
-<ds:datastoreItem xmlns:ds="http://schemas.openxmlformats.org/officeDocument/2006/customXml" ds:itemID="{BCE39366-D122-4C58-BAFF-DE0EE6E145A0}">
+<ds:datastoreItem xmlns:ds="http://schemas.openxmlformats.org/officeDocument/2006/customXml" ds:itemID="{7F65E5DB-148F-4D62-9B01-A39D4E30E55C}">
   <ds:schemaRefs>
     <ds:schemaRef ds:uri="http://schemas.openxmlformats.org/officeDocument/2006/bibliography"/>
   </ds:schemaRefs>

</xml_diff>